<commit_message>
update XLA with headers
</commit_message>
<xml_diff>
--- a/XLA_On_Tap.docx
+++ b/XLA_On_Tap.docx
@@ -4,37 +4,53 @@
   <w:body>
     <w:p>
       <w:pPr>
-        <w:rPr>
-          <w:lang w:val="en-US"/>
-        </w:rPr>
-      </w:pPr>
-      <w:r>
-        <w:rPr>
+        <w:pStyle w:val="Heading1"/>
+      </w:pPr>
+      <w:r>
+        <w:t>Chương 2: Cải thiện ảnh</w:t>
+      </w:r>
+    </w:p>
+    <w:p>
+      <w:pPr>
+        <w:pStyle w:val="Heading2"/>
+        <w:rPr>
+          <w:lang w:val="en-US"/>
+        </w:rPr>
+      </w:pPr>
+      <w:r>
+        <w:rPr>
+          <w:lang w:val="en-US"/>
+        </w:rPr>
+        <w:t>Bài 3:</w:t>
+      </w:r>
+    </w:p>
+    <w:p>
+      <w:pPr>
+        <w:pStyle w:val="Heading3"/>
+        <w:rPr>
+          <w:rStyle w:val="Heading2Char"/>
           <w:b/>
-          <w:bCs/>
-          <w:lang w:val="en-US"/>
-        </w:rPr>
-        <w:t>Thang mức sáng:</w:t>
-      </w:r>
-      <w:r>
-        <w:rPr>
-          <w:lang w:val="en-US"/>
-        </w:rPr>
-        <w:t xml:space="preserve"> </w:t>
-      </w:r>
-      <w:r>
-        <w:rPr>
+          <w:szCs w:val="24"/>
+        </w:rPr>
+      </w:pPr>
+      <w:r>
+        <w:rPr>
+          <w:rStyle w:val="Heading2Char"/>
           <w:b/>
-          <w:bCs/>
-          <w:lang w:val="en-US"/>
-        </w:rPr>
-        <w:t>2^n</w:t>
-      </w:r>
-      <w:r>
-        <w:rPr>
-          <w:lang w:val="en-US"/>
-        </w:rPr>
-        <w:t xml:space="preserve"> (n là số bit mà bức ảnh có). </w:t>
+          <w:szCs w:val="24"/>
+        </w:rPr>
+        <w:t>Thang mức sáng</w:t>
+      </w:r>
+    </w:p>
+    <w:p>
+      <w:r>
+        <w:t xml:space="preserve"> 2^n</w:t>
+      </w:r>
+      <w:r>
+        <w:rPr>
+          <w:lang w:val="en-US"/>
+        </w:rPr>
+        <w:t xml:space="preserve">(n là số bit mà bức ảnh có). </w:t>
       </w:r>
     </w:p>
     <w:p>
@@ -69,33 +85,29 @@
     </w:p>
     <w:p>
       <w:pPr>
-        <w:rPr>
+        <w:pStyle w:val="Heading3"/>
+      </w:pPr>
+      <w:r>
+        <w:rPr>
+          <w:rStyle w:val="Heading2Char"/>
           <w:b/>
-          <w:bCs/>
-          <w:lang w:val="en-US"/>
-        </w:rPr>
-      </w:pPr>
-      <w:r>
-        <w:rPr>
-          <w:b/>
-          <w:bCs/>
-          <w:lang w:val="en-US"/>
+          <w:szCs w:val="24"/>
         </w:rPr>
         <w:t>Histogram</w:t>
       </w:r>
-      <w:r>
-        <w:rPr>
-          <w:b/>
-          <w:bCs/>
-          <w:lang w:val="en-US"/>
-        </w:rPr>
-        <w:t xml:space="preserve">: </w:t>
-      </w:r>
-      <w:r>
-        <w:rPr>
-          <w:lang w:val="en-US"/>
-        </w:rPr>
-        <w:t>là b</w:t>
+    </w:p>
+    <w:p>
+      <w:r>
+        <w:rPr>
+          <w:lang w:val="en-US"/>
+        </w:rPr>
+        <w:t>L</w:t>
+      </w:r>
+      <w:r>
+        <w:rPr>
+          <w:lang w:val="en-US"/>
+        </w:rPr>
+        <w:t>à b</w:t>
       </w:r>
       <w:r>
         <w:t>iểu đồ tần suất thống kê số lần xuất hiện các mức sáng trong ảnh</w:t>
@@ -291,76 +303,32 @@
     </w:p>
     <w:p>
       <w:pPr>
-        <w:rPr>
-          <w:b/>
-          <w:bCs/>
-          <w:lang w:val="en-US"/>
-        </w:rPr>
-      </w:pPr>
-      <w:r>
-        <w:rPr>
-          <w:b/>
-          <w:bCs/>
-        </w:rPr>
-        <w:t>Contrast</w:t>
-      </w:r>
-      <w:r>
-        <w:rPr>
-          <w:b/>
-          <w:bCs/>
-          <w:lang w:val="en-US"/>
-        </w:rPr>
-        <w:t xml:space="preserve"> </w:t>
-      </w:r>
-      <w:r>
-        <w:rPr>
-          <w:b/>
-          <w:bCs/>
-        </w:rPr>
-        <w:t>stretching</w:t>
-      </w:r>
-      <w:r>
-        <w:rPr>
-          <w:b/>
-          <w:bCs/>
-          <w:lang w:val="en-US"/>
-        </w:rPr>
-        <w:t>:</w:t>
-      </w:r>
-    </w:p>
-    <w:p>
-      <w:pPr>
-        <w:rPr>
-          <w:lang w:val="en-US"/>
-        </w:rPr>
-      </w:pPr>
-      <w:r>
-        <w:rPr>
-          <w:lang w:val="en-US"/>
-        </w:rPr>
-        <w:t xml:space="preserve">Có L: Tổng số lượng các mức xám (16,32,64,..256): </w:t>
-      </w:r>
+        <w:pStyle w:val="Heading3"/>
+        <w:rPr>
+          <w:lang w:val="en-US"/>
+        </w:rPr>
+      </w:pPr>
       <w:r>
         <w:rPr>
           <w:noProof/>
           <w:lang w:val="en-US"/>
         </w:rPr>
         <w:drawing>
-          <wp:anchor distT="0" distB="0" distL="114300" distR="114300" simplePos="0" relativeHeight="251658240" behindDoc="1" locked="0" layoutInCell="1" allowOverlap="1" wp14:anchorId="563926F2" wp14:editId="3D79640C">
+          <wp:anchor distT="0" distB="0" distL="114300" distR="114300" simplePos="0" relativeHeight="251658240" behindDoc="1" locked="0" layoutInCell="1" allowOverlap="1" wp14:anchorId="563926F2" wp14:editId="7B1E831F">
             <wp:simplePos x="0" y="0"/>
             <wp:positionH relativeFrom="column">
               <wp:posOffset>0</wp:posOffset>
             </wp:positionH>
             <wp:positionV relativeFrom="paragraph">
-              <wp:posOffset>204470</wp:posOffset>
+              <wp:posOffset>279400</wp:posOffset>
             </wp:positionV>
-            <wp:extent cx="5943600" cy="763905"/>
-            <wp:effectExtent l="0" t="0" r="0" b="0"/>
+            <wp:extent cx="5943600" cy="702310"/>
+            <wp:effectExtent l="0" t="0" r="0" b="2540"/>
             <wp:wrapTight wrapText="bothSides">
               <wp:wrapPolygon edited="0">
                 <wp:start x="0" y="0"/>
-                <wp:lineTo x="0" y="21007"/>
-                <wp:lineTo x="21531" y="21007"/>
+                <wp:lineTo x="0" y="21092"/>
+                <wp:lineTo x="21531" y="21092"/>
                 <wp:lineTo x="21531" y="0"/>
                 <wp:lineTo x="0" y="0"/>
               </wp:wrapPolygon>
@@ -391,7 +359,7 @@
                   <pic:spPr>
                     <a:xfrm>
                       <a:off x="0" y="0"/>
-                      <a:ext cx="5943600" cy="763905"/>
+                      <a:ext cx="5943600" cy="702310"/>
                     </a:xfrm>
                     <a:prstGeom prst="rect">
                       <a:avLst/>
@@ -400,32 +368,48 @@
                 </pic:pic>
               </a:graphicData>
             </a:graphic>
+            <wp14:sizeRelV relativeFrom="margin">
+              <wp14:pctHeight>0</wp14:pctHeight>
+            </wp14:sizeRelV>
           </wp:anchor>
         </w:drawing>
       </w:r>
-    </w:p>
-    <w:p>
-      <w:pPr>
-        <w:rPr>
-          <w:b/>
-          <w:bCs/>
-          <w:lang w:val="en-US"/>
-        </w:rPr>
-      </w:pPr>
-      <w:r>
-        <w:rPr>
-          <w:b/>
-          <w:bCs/>
-        </w:rPr>
+      <w:r>
+        <w:t>Contrast</w:t>
+      </w:r>
+      <w:r>
+        <w:rPr>
+          <w:lang w:val="en-US"/>
+        </w:rPr>
+        <w:t xml:space="preserve"> </w:t>
+      </w:r>
+      <w:r>
+        <w:t>stretching</w:t>
+      </w:r>
+    </w:p>
+    <w:p>
+      <w:pPr>
+        <w:rPr>
+          <w:lang w:val="en-US"/>
+        </w:rPr>
+      </w:pPr>
+      <w:r>
+        <w:rPr>
+          <w:lang w:val="en-US"/>
+        </w:rPr>
+        <w:t xml:space="preserve">Có L: Tổng số lượng các mức xám (16,32,64,..256): </w:t>
+      </w:r>
+    </w:p>
+    <w:p>
+      <w:pPr>
+        <w:pStyle w:val="Heading3"/>
+        <w:rPr>
+          <w:lang w:val="en-US"/>
+        </w:rPr>
+      </w:pPr>
+      <w:r>
+        <w:lastRenderedPageBreak/>
         <w:t>Histrogram Equalization</w:t>
-      </w:r>
-      <w:r>
-        <w:rPr>
-          <w:b/>
-          <w:bCs/>
-          <w:lang w:val="en-US"/>
-        </w:rPr>
-        <w:t>:</w:t>
       </w:r>
     </w:p>
     <w:p>
@@ -511,7 +495,6 @@
         <w:rPr>
           <w:lang w:val="en-US"/>
         </w:rPr>
-        <w:lastRenderedPageBreak/>
         <w:t xml:space="preserve">B1: Tính p(g) cho từng mức xám như trên histogram tính </w:t>
       </w:r>
       <w:r>
@@ -1661,19 +1644,15 @@
     </w:tbl>
     <w:p>
       <w:pPr>
-        <w:rPr>
-          <w:b/>
-          <w:bCs/>
+        <w:pStyle w:val="Heading3"/>
+        <w:rPr>
           <w:lang w:val="en-US"/>
         </w:rPr>
       </w:pPr>
       <w:r>
         <w:rPr>
           <w:rFonts w:cs="Times New Roman"/>
-          <w:b/>
-          <w:bCs/>
           <w:noProof/>
-          <w:szCs w:val="26"/>
           <w:lang w:val="en-US"/>
         </w:rPr>
         <w:drawing>
@@ -1741,19 +1720,13 @@
         </w:drawing>
       </w:r>
       <w:r>
-        <w:rPr>
-          <w:b/>
-          <w:bCs/>
-        </w:rPr>
         <w:t>Histogram Stretching</w:t>
       </w:r>
       <w:r>
         <w:rPr>
-          <w:b/>
-          <w:bCs/>
-          <w:lang w:val="en-US"/>
-        </w:rPr>
-        <w:t>(Final):</w:t>
+          <w:lang w:val="en-US"/>
+        </w:rPr>
+        <w:t>(Final)</w:t>
       </w:r>
     </w:p>
     <w:p/>
@@ -1785,22 +1758,19 @@
     </w:p>
     <w:p>
       <w:pPr>
-        <w:rPr>
-          <w:rFonts w:cs="Times New Roman"/>
-          <w:b/>
-          <w:bCs/>
-          <w:sz w:val="32"/>
-          <w:szCs w:val="32"/>
-          <w:lang w:val="en-US"/>
-        </w:rPr>
-      </w:pPr>
-      <w:r>
-        <w:rPr>
-          <w:rFonts w:cs="Times New Roman"/>
-          <w:b/>
-          <w:bCs/>
-          <w:sz w:val="32"/>
-          <w:szCs w:val="32"/>
+        <w:pStyle w:val="Heading2"/>
+        <w:rPr>
+          <w:lang w:val="en-US"/>
+        </w:rPr>
+      </w:pPr>
+      <w:r>
+        <w:rPr>
+          <w:lang w:val="en-US"/>
+        </w:rPr>
+        <w:t xml:space="preserve">Bài 4: </w:t>
+      </w:r>
+      <w:r>
+        <w:rPr>
           <w:lang w:val="en-US"/>
         </w:rPr>
         <w:t>Filtering</w:t>
@@ -1808,38 +1778,25 @@
     </w:p>
     <w:p>
       <w:pPr>
-        <w:rPr>
-          <w:rFonts w:cs="Times New Roman"/>
-          <w:b/>
-          <w:bCs/>
-          <w:szCs w:val="26"/>
-          <w:lang w:val="en-US"/>
-        </w:rPr>
-      </w:pPr>
-      <w:r>
-        <w:rPr>
-          <w:rFonts w:cs="Times New Roman"/>
-          <w:b/>
-          <w:bCs/>
-          <w:szCs w:val="26"/>
+        <w:pStyle w:val="Heading3"/>
+        <w:rPr>
+          <w:lang w:val="en-US"/>
+        </w:rPr>
+      </w:pPr>
+      <w:r>
+        <w:rPr>
           <w:lang w:val="en-US"/>
         </w:rPr>
         <w:t>Lọc mịn:</w:t>
       </w:r>
       <w:r>
         <w:rPr>
-          <w:rFonts w:cs="Times New Roman"/>
-          <w:b/>
-          <w:bCs/>
-          <w:szCs w:val="26"/>
           <w:lang w:val="en-US"/>
         </w:rPr>
         <w:t xml:space="preserve"> </w:t>
       </w:r>
       <w:r>
         <w:rPr>
-          <w:rFonts w:cs="Times New Roman"/>
-          <w:szCs w:val="26"/>
           <w:lang w:val="en-US"/>
         </w:rPr>
         <w:t>Làm mờ ảnh</w:t>
@@ -1847,34 +1804,40 @@
     </w:p>
     <w:p>
       <w:pPr>
-        <w:pStyle w:val="ListParagraph"/>
+        <w:pStyle w:val="Heading4"/>
         <w:numPr>
           <w:ilvl w:val="0"/>
           <w:numId w:val="5"/>
         </w:numPr>
         <w:rPr>
-          <w:rFonts w:cs="Times New Roman"/>
-          <w:szCs w:val="26"/>
-          <w:lang w:val="en-US"/>
-        </w:rPr>
-      </w:pPr>
-      <w:r>
-        <w:rPr>
-          <w:rFonts w:cs="Times New Roman"/>
-          <w:b/>
+          <w:lang w:val="en-US"/>
+        </w:rPr>
+      </w:pPr>
+      <w:r>
+        <w:rPr>
           <w:bCs/>
-          <w:szCs w:val="26"/>
           <w:lang w:val="en-US"/>
         </w:rPr>
         <w:t>Lọc trung bình</w:t>
       </w:r>
-      <w:r>
-        <w:rPr>
-          <w:rFonts w:cs="Times New Roman"/>
-          <w:szCs w:val="26"/>
-          <w:lang w:val="en-US"/>
-        </w:rPr>
-        <w:t>: Lấy các điểm ứng với kernel để chập cộng lại chia kernel size</w:t>
+    </w:p>
+    <w:p>
+      <w:pPr>
+        <w:rPr>
+          <w:lang w:val="en-US"/>
+        </w:rPr>
+      </w:pPr>
+      <w:r>
+        <w:rPr>
+          <w:lang w:val="en-US"/>
+        </w:rPr>
+        <w:tab/>
+      </w:r>
+      <w:r>
+        <w:rPr>
+          <w:lang w:val="en-US"/>
+        </w:rPr>
+        <w:t>Lấy các điểm ứng với kernel để chập cộng lại chia kernel size</w:t>
       </w:r>
     </w:p>
     <w:p>
@@ -1911,6 +1874,7 @@
           <w:szCs w:val="26"/>
           <w:lang w:val="en-US"/>
         </w:rPr>
+        <w:lastRenderedPageBreak/>
         <w:drawing>
           <wp:inline distT="0" distB="0" distL="0" distR="0" wp14:anchorId="2E44A8D4" wp14:editId="069D99E2">
             <wp:extent cx="5943600" cy="2077720"/>
@@ -1950,12 +1914,26 @@
     </w:p>
     <w:p>
       <w:pPr>
-        <w:pStyle w:val="ListParagraph"/>
+        <w:pStyle w:val="Heading4"/>
         <w:numPr>
           <w:ilvl w:val="0"/>
           <w:numId w:val="5"/>
         </w:numPr>
         <w:rPr>
+          <w:lang w:val="en-US"/>
+        </w:rPr>
+      </w:pPr>
+      <w:r>
+        <w:rPr>
+          <w:lang w:val="en-US"/>
+        </w:rPr>
+        <w:t>Lọc trung vị</w:t>
+      </w:r>
+    </w:p>
+    <w:p>
+      <w:pPr>
+        <w:pStyle w:val="ListParagraph"/>
+        <w:rPr>
           <w:rFonts w:cs="Times New Roman"/>
           <w:szCs w:val="26"/>
           <w:lang w:val="en-US"/>
@@ -1964,20 +1942,10 @@
       <w:r>
         <w:rPr>
           <w:rFonts w:cs="Times New Roman"/>
-          <w:b/>
-          <w:bCs/>
-          <w:szCs w:val="26"/>
-          <w:lang w:val="en-US"/>
-        </w:rPr>
-        <w:t>Lọc trung vị:</w:t>
-      </w:r>
-      <w:r>
-        <w:rPr>
-          <w:rFonts w:cs="Times New Roman"/>
-          <w:szCs w:val="26"/>
-          <w:lang w:val="en-US"/>
-        </w:rPr>
-        <w:t xml:space="preserve"> Lấy các điểm ứng với kernel để chập và sắp xếp theo thự tự tăng dần hoặc giảm dần lấy ra phần tử ở giữa nếu kernel chẵn thì lấy phần từ ở vị trí kernel size/2 hoặc (kernel size/2) +1</w:t>
+          <w:szCs w:val="26"/>
+          <w:lang w:val="en-US"/>
+        </w:rPr>
+        <w:t>Lấy các điểm ứng với kernel để chập và sắp xếp theo thự tự tăng dần hoặc giảm dần lấy ra phần tử ở giữa nếu kernel chẵn thì lấy phần từ ở vị trí kernel size/2 hoặc (kernel size/2) +1</w:t>
       </w:r>
     </w:p>
     <w:p>
@@ -1996,7 +1964,6 @@
           <w:szCs w:val="26"/>
           <w:lang w:val="en-US"/>
         </w:rPr>
-        <w:lastRenderedPageBreak/>
         <w:drawing>
           <wp:inline distT="0" distB="0" distL="0" distR="0" wp14:anchorId="51C409E4" wp14:editId="620E1DE9">
             <wp:extent cx="5943600" cy="2643505"/>
@@ -2036,39 +2003,39 @@
     </w:p>
     <w:p>
       <w:pPr>
-        <w:pStyle w:val="ListParagraph"/>
+        <w:pStyle w:val="Heading4"/>
         <w:numPr>
           <w:ilvl w:val="0"/>
           <w:numId w:val="5"/>
         </w:numPr>
         <w:rPr>
-          <w:rFonts w:cs="Times New Roman"/>
-          <w:szCs w:val="26"/>
-          <w:lang w:val="en-US"/>
-        </w:rPr>
-      </w:pPr>
-      <w:r>
-        <w:rPr>
-          <w:rFonts w:cs="Times New Roman"/>
-          <w:b/>
+          <w:b w:val="0"/>
           <w:bCs/>
-          <w:szCs w:val="26"/>
-          <w:lang w:val="en-US"/>
-        </w:rPr>
-        <w:t>Lọc min or max:</w:t>
-      </w:r>
-      <w:r>
-        <w:rPr>
-          <w:rFonts w:cs="Times New Roman"/>
-          <w:szCs w:val="26"/>
-          <w:lang w:val="en-US"/>
-        </w:rPr>
-        <w:t xml:space="preserve"> Lấy giá trị nhỏ nhất hoặc lớn nhất </w:t>
-      </w:r>
-      <w:r>
-        <w:rPr>
-          <w:rFonts w:cs="Times New Roman"/>
-          <w:szCs w:val="26"/>
+          <w:lang w:val="en-US"/>
+        </w:rPr>
+      </w:pPr>
+      <w:r>
+        <w:rPr>
+          <w:bCs/>
+          <w:lang w:val="en-US"/>
+        </w:rPr>
+        <w:t>Lọc min or max</w:t>
+      </w:r>
+    </w:p>
+    <w:p>
+      <w:pPr>
+        <w:rPr>
+          <w:lang w:val="en-US"/>
+        </w:rPr>
+      </w:pPr>
+      <w:r>
+        <w:rPr>
+          <w:lang w:val="en-US"/>
+        </w:rPr>
+        <w:t xml:space="preserve">Lấy giá trị nhỏ nhất hoặc lớn nhất </w:t>
+      </w:r>
+      <w:r>
+        <w:rPr>
           <w:lang w:val="en-US"/>
         </w:rPr>
         <w:t>trong các điểm trong kernel được áp vào tâm anchor point</w:t>
@@ -2157,15 +2124,13 @@
     </w:p>
     <w:p>
       <w:pPr>
-        <w:pStyle w:val="ListParagraph"/>
+        <w:pStyle w:val="Heading4"/>
         <w:numPr>
           <w:ilvl w:val="0"/>
           <w:numId w:val="5"/>
         </w:numPr>
         <w:rPr>
           <w:rFonts w:cs="Times New Roman"/>
-          <w:b/>
-          <w:bCs/>
           <w:szCs w:val="26"/>
           <w:lang w:val="en-US"/>
         </w:rPr>
@@ -2173,27 +2138,14 @@
       <w:r>
         <w:rPr>
           <w:rFonts w:cs="Times New Roman"/>
-          <w:b/>
-          <w:bCs/>
-          <w:szCs w:val="26"/>
-          <w:lang w:val="en-US"/>
-        </w:rPr>
+          <w:szCs w:val="26"/>
+          <w:lang w:val="en-US"/>
+        </w:rPr>
+        <w:lastRenderedPageBreak/>
         <w:t xml:space="preserve">Lọc </w:t>
       </w:r>
       <w:r>
-        <w:rPr>
-          <w:b/>
-          <w:bCs/>
-        </w:rPr>
         <w:t>Gauss</w:t>
-      </w:r>
-      <w:r>
-        <w:rPr>
-          <w:b/>
-          <w:bCs/>
-          <w:lang w:val="en-US"/>
-        </w:rPr>
-        <w:t>:</w:t>
       </w:r>
     </w:p>
     <w:p>
@@ -2265,13 +2217,13 @@
     </w:p>
     <w:p>
       <w:pPr>
-        <w:rPr>
-          <w:lang w:val="en-US"/>
-        </w:rPr>
-      </w:pPr>
-      <w:r>
-        <w:rPr>
-          <w:b/>
+        <w:pStyle w:val="Heading3"/>
+        <w:rPr>
+          <w:lang w:val="en-US"/>
+        </w:rPr>
+      </w:pPr>
+      <w:r>
+        <w:rPr>
           <w:bCs/>
           <w:lang w:val="en-US"/>
         </w:rPr>
@@ -2279,7 +2231,6 @@
       </w:r>
       <w:r>
         <w:rPr>
-          <w:b/>
           <w:bCs/>
           <w:lang w:val="en-US"/>
         </w:rPr>
@@ -2294,27 +2245,16 @@
     </w:p>
     <w:p>
       <w:pPr>
-        <w:rPr>
-          <w:b/>
-          <w:bCs/>
-          <w:lang w:val="en-US"/>
-        </w:rPr>
-      </w:pPr>
-      <w:r>
-        <w:rPr>
-          <w:b/>
-          <w:bCs/>
+        <w:pStyle w:val="Heading4"/>
+        <w:rPr>
+          <w:lang w:val="en-US"/>
+        </w:rPr>
+      </w:pPr>
+      <w:r>
+        <w:rPr>
           <w:lang w:val="en-US"/>
         </w:rPr>
         <w:t>Đạo hàm bậc 1</w:t>
-      </w:r>
-      <w:r>
-        <w:rPr>
-          <w:b/>
-          <w:bCs/>
-          <w:lang w:val="en-US"/>
-        </w:rPr>
-        <w:t>:</w:t>
       </w:r>
     </w:p>
     <w:p>
@@ -2415,7 +2355,6 @@
           <w:noProof/>
           <w:lang w:val="en-US"/>
         </w:rPr>
-        <w:lastRenderedPageBreak/>
         <w:drawing>
           <wp:inline distT="0" distB="0" distL="0" distR="0" wp14:anchorId="22538BCF" wp14:editId="5A75825E">
             <wp:extent cx="3901440" cy="1066800"/>
@@ -2522,6 +2461,7 @@
           <w:noProof/>
           <w:lang w:val="en-US"/>
         </w:rPr>
+        <w:lastRenderedPageBreak/>
         <w:drawing>
           <wp:anchor distT="0" distB="0" distL="114300" distR="114300" simplePos="0" relativeHeight="251661312" behindDoc="0" locked="0" layoutInCell="1" allowOverlap="1" wp14:anchorId="6640EE70" wp14:editId="4856ED37">
             <wp:simplePos x="0" y="0"/>
@@ -2700,24 +2640,19 @@
     </w:p>
     <w:p>
       <w:pPr>
-        <w:rPr>
-          <w:b/>
-          <w:bCs/>
-          <w:lang w:val="en-US"/>
-        </w:rPr>
-      </w:pPr>
-      <w:r>
-        <w:rPr>
-          <w:b/>
-          <w:bCs/>
+        <w:pStyle w:val="Heading4"/>
+        <w:rPr>
+          <w:lang w:val="en-US"/>
+        </w:rPr>
+      </w:pPr>
+      <w:r>
+        <w:rPr>
           <w:lang w:val="en-US"/>
         </w:rPr>
         <w:t xml:space="preserve">Đạo hàm bậc </w:t>
       </w:r>
       <w:r>
         <w:rPr>
-          <w:b/>
-          <w:bCs/>
           <w:lang w:val="en-US"/>
         </w:rPr>
         <w:t>2</w:t>
@@ -2821,118 +2756,142 @@
     </w:p>
     <w:p>
       <w:pPr>
+        <w:pStyle w:val="Heading2"/>
+        <w:rPr>
+          <w:lang w:val="en-US"/>
+        </w:rPr>
+      </w:pPr>
+      <w:r>
+        <w:rPr>
+          <w:lang w:val="en-US"/>
+        </w:rPr>
+        <w:t xml:space="preserve">Bài 5: </w:t>
+      </w:r>
+      <w:r>
+        <w:rPr>
+          <w:lang w:val="en-US"/>
+        </w:rPr>
+        <w:t>Lọc ảnh trong miền tần số</w:t>
+      </w:r>
+    </w:p>
+    <w:p>
+      <w:pPr>
+        <w:pStyle w:val="Heading3"/>
+      </w:pPr>
+      <w:r>
+        <w:t>Xử lý (lọc) ảnh trong miền tần số</w:t>
+      </w:r>
+    </w:p>
+    <w:p>
+      <w:r>
         <w:rPr>
           <w:b/>
           <w:bCs/>
-          <w:sz w:val="32"/>
-          <w:szCs w:val="32"/>
-          <w:lang w:val="en-US"/>
-        </w:rPr>
-      </w:pPr>
+          <w:lang w:val="en-US"/>
+        </w:rPr>
+        <w:t>B1:</w:t>
+      </w:r>
+      <w:r>
+        <w:t xml:space="preserve"> </w:t>
+      </w:r>
+      <w:r>
+        <w:t>f(x,y) là ảnh gốc (đầu vào) cần xử lý</w:t>
+      </w:r>
+    </w:p>
+    <w:p>
+      <w:r>
+        <w:t xml:space="preserve">− Biến đổi ảnh sang miền tần số dùng DFT </w:t>
+      </w:r>
+    </w:p>
+    <w:p>
+      <w:r>
+        <w:t xml:space="preserve">− Sắp xếp lại (hoán chuyển 4 phần tư ảnh q1-q4, q2-q3) để chuyển tần số thấp về tâm ảnh ta thu được F(u,v) </w:t>
+      </w:r>
+    </w:p>
+    <w:p>
+      <w:r>
+        <w:t>− Để hiển thị phổ (Spectrum) sử dụng (log(1+ |F(u,v</w:t>
+      </w:r>
+      <w:r>
+        <w:rPr>
+          <w:lang w:val="en-US"/>
+        </w:rPr>
+        <w:t>)</w:t>
+      </w:r>
+      <w:r>
+        <w:t>|)</w:t>
+      </w:r>
+    </w:p>
+    <w:p>
       <w:r>
         <w:rPr>
           <w:b/>
           <w:bCs/>
-          <w:sz w:val="32"/>
-          <w:szCs w:val="32"/>
-          <w:lang w:val="en-US"/>
-        </w:rPr>
-        <w:t>Lọc ảnh trong miền tần số</w:t>
-      </w:r>
-    </w:p>
-    <w:p>
-      <w:pPr>
+          <w:lang w:val="en-US"/>
+        </w:rPr>
+        <w:t>B2</w:t>
+      </w:r>
+      <w:r>
         <w:rPr>
           <w:b/>
           <w:bCs/>
-        </w:rPr>
-      </w:pPr>
+          <w:lang w:val="en-US"/>
+        </w:rPr>
+        <w:t>:</w:t>
+      </w:r>
+      <w:r>
+        <w:t xml:space="preserve"> Thiết kế bộ lọc </w:t>
+      </w:r>
+    </w:p>
+    <w:p>
+      <w:r>
+        <w:t xml:space="preserve">− Bộ lọc (mask) có thể là hình tròn, hình chữ nhật, đường thẳng, v,v </w:t>
+      </w:r>
+    </w:p>
+    <w:p>
+      <w:r>
+        <w:t xml:space="preserve">− Nếu bộ lọc thiết kế trong miền không gian h(x,y) thì cần biến đổi sang miền tần số ta thu được H(u,v) </w:t>
+      </w:r>
+    </w:p>
+    <w:p>
+      <w:r>
+        <w:t>− Nếu bộ lọc thiết kế trong miền tần số thì bọ lọc đó chính là H(u,v)</w:t>
+      </w:r>
+    </w:p>
+    <w:p>
       <w:r>
         <w:rPr>
           <w:b/>
           <w:bCs/>
         </w:rPr>
-        <w:t xml:space="preserve">Xử lý (lọc) ảnh trong miền tần số: </w:t>
-      </w:r>
-    </w:p>
-    <w:p>
+        <w:t>B</w:t>
+      </w:r>
       <w:r>
         <w:rPr>
           <w:b/>
           <w:bCs/>
           <w:lang w:val="en-US"/>
         </w:rPr>
-        <w:lastRenderedPageBreak/>
-        <w:t>B1:</w:t>
-      </w:r>
-      <w:r>
-        <w:t xml:space="preserve"> </w:t>
-      </w:r>
-      <w:r>
-        <w:t>f(x,y) là ảnh gốc (đầu vào) cần xử lý</w:t>
-      </w:r>
-    </w:p>
-    <w:p>
-      <w:r>
-        <w:t xml:space="preserve">− Biến đổi ảnh sang miền tần số dùng DFT </w:t>
-      </w:r>
-    </w:p>
-    <w:p>
-      <w:r>
-        <w:t xml:space="preserve">− Sắp xếp lại (hoán chuyển 4 phần tư ảnh q1-q4, q2-q3) để chuyển tần số thấp về tâm ảnh ta thu được F(u,v) </w:t>
-      </w:r>
-    </w:p>
-    <w:p>
-      <w:r>
-        <w:t>− Để hiển thị phổ (Spectrum) sử dụng (log(1+ |F(u,v</w:t>
-      </w:r>
-      <w:r>
-        <w:rPr>
-          <w:lang w:val="en-US"/>
-        </w:rPr>
-        <w:t>)</w:t>
-      </w:r>
-      <w:r>
-        <w:t>|)</w:t>
-      </w:r>
-    </w:p>
-    <w:p>
+        <w:t>3</w:t>
+      </w:r>
       <w:r>
         <w:rPr>
           <w:b/>
           <w:bCs/>
-          <w:lang w:val="en-US"/>
-        </w:rPr>
-        <w:t>B2</w:t>
-      </w:r>
-      <w:r>
+        </w:rPr>
+        <w:t>:</w:t>
+      </w:r>
+      <w:r>
+        <w:t xml:space="preserve"> Lọc ảnh bằng phép nhân ta thu được ảnh lọc trong miền tần số G(u,v) = F(u,v). H(u,v)</w:t>
+      </w:r>
+    </w:p>
+    <w:p>
+      <w:pPr>
         <w:rPr>
           <w:b/>
           <w:bCs/>
-          <w:lang w:val="en-US"/>
-        </w:rPr>
-        <w:t>:</w:t>
-      </w:r>
-      <w:r>
-        <w:t xml:space="preserve"> Thiết kế bộ lọc </w:t>
-      </w:r>
-    </w:p>
-    <w:p>
-      <w:r>
-        <w:t xml:space="preserve">− Bộ lọc (mask) có thể là hình tròn, hình chữ nhật, đường thẳng, v,v </w:t>
-      </w:r>
-    </w:p>
-    <w:p>
-      <w:r>
-        <w:t xml:space="preserve">− Nếu bộ lọc thiết kế trong miền không gian h(x,y) thì cần biến đổi sang miền tần số ta thu được H(u,v) </w:t>
-      </w:r>
-    </w:p>
-    <w:p>
-      <w:r>
-        <w:t>− Nếu bộ lọc thiết kế trong miền tần số thì bọ lọc đó chính là H(u,v)</w:t>
-      </w:r>
-    </w:p>
-    <w:p>
+        </w:rPr>
+      </w:pPr>
       <w:r>
         <w:rPr>
           <w:b/>
@@ -2946,7 +2905,7 @@
           <w:bCs/>
           <w:lang w:val="en-US"/>
         </w:rPr>
-        <w:t>3</w:t>
+        <w:t>4</w:t>
       </w:r>
       <w:r>
         <w:rPr>
@@ -2955,56 +2914,24 @@
         </w:rPr>
         <w:t>:</w:t>
       </w:r>
-      <w:r>
-        <w:t xml:space="preserve"> Lọc ảnh bằng phép nhân ta thu được ảnh lọc trong miền tần số G(u,v) = F(u,v). H(u,v)</w:t>
-      </w:r>
-    </w:p>
-    <w:p>
-      <w:pPr>
+    </w:p>
+    <w:p>
+      <w:r>
+        <w:t xml:space="preserve">− Sắp xếp lại (hoán chuyển lại 4 phần tư ảnh q1-q4, q2-q3) </w:t>
+      </w:r>
+    </w:p>
+    <w:p>
+      <w:r>
+        <w:lastRenderedPageBreak/>
+        <w:t>− Biến đổi ngược dùng IDFT</w:t>
+      </w:r>
+    </w:p>
+    <w:p>
+      <w:r>
         <w:rPr>
           <w:b/>
           <w:bCs/>
         </w:rPr>
-      </w:pPr>
-      <w:r>
-        <w:rPr>
-          <w:b/>
-          <w:bCs/>
-        </w:rPr>
-        <w:t>B</w:t>
-      </w:r>
-      <w:r>
-        <w:rPr>
-          <w:b/>
-          <w:bCs/>
-          <w:lang w:val="en-US"/>
-        </w:rPr>
-        <w:t>4</w:t>
-      </w:r>
-      <w:r>
-        <w:rPr>
-          <w:b/>
-          <w:bCs/>
-        </w:rPr>
-        <w:t>:</w:t>
-      </w:r>
-    </w:p>
-    <w:p>
-      <w:r>
-        <w:t xml:space="preserve">− Sắp xếp lại (hoán chuyển lại 4 phần tư ảnh q1-q4, q2-q3) </w:t>
-      </w:r>
-    </w:p>
-    <w:p>
-      <w:r>
-        <w:t>− Biến đổi ngược dùng IDFT</w:t>
-      </w:r>
-    </w:p>
-    <w:p>
-      <w:r>
-        <w:rPr>
-          <w:b/>
-          <w:bCs/>
-        </w:rPr>
         <w:t>B5</w:t>
       </w:r>
       <w:r>
@@ -3013,35 +2940,22 @@
     </w:p>
     <w:p>
       <w:pPr>
-        <w:rPr>
-          <w:b/>
-          <w:bCs/>
-          <w:lang w:val="en-US"/>
-        </w:rPr>
-      </w:pPr>
-      <w:r>
-        <w:rPr>
-          <w:b/>
-          <w:bCs/>
+        <w:pStyle w:val="Heading3"/>
+        <w:rPr>
+          <w:lang w:val="en-US"/>
+        </w:rPr>
+      </w:pPr>
+      <w:r>
+        <w:rPr>
           <w:lang w:val="en-US"/>
         </w:rPr>
         <w:t xml:space="preserve">Ct </w:t>
       </w:r>
       <w:r>
         <w:rPr>
-          <w:b/>
-          <w:bCs/>
           <w:lang w:val="en-US"/>
         </w:rPr>
         <w:t>làm mịn ảnh(Lọc thông thấp)</w:t>
-      </w:r>
-      <w:r>
-        <w:rPr>
-          <w:b/>
-          <w:bCs/>
-          <w:lang w:val="en-US"/>
-        </w:rPr>
-        <w:t>:</w:t>
       </w:r>
     </w:p>
     <w:p>
@@ -3098,34 +3012,25 @@
     </w:p>
     <w:p>
       <w:pPr>
-        <w:rPr>
-          <w:b/>
-          <w:bCs/>
-          <w:lang w:val="en-US"/>
-        </w:rPr>
-      </w:pPr>
-      <w:r>
-        <w:rPr>
-          <w:b/>
-          <w:bCs/>
+        <w:pStyle w:val="Heading3"/>
+        <w:rPr>
+          <w:lang w:val="en-US"/>
+        </w:rPr>
+      </w:pPr>
+      <w:r>
+        <w:rPr>
           <w:lang w:val="en-US"/>
         </w:rPr>
         <w:t xml:space="preserve">Ct làm </w:t>
       </w:r>
       <w:r>
-        <w:rPr>
-          <w:b/>
-          <w:bCs/>
-        </w:rPr>
         <w:t>sắc nét</w:t>
       </w:r>
       <w:r>
         <w:rPr>
-          <w:b/>
-          <w:bCs/>
-          <w:lang w:val="en-US"/>
-        </w:rPr>
-        <w:t xml:space="preserve"> (Lọc thông cao):</w:t>
+          <w:lang w:val="en-US"/>
+        </w:rPr>
+        <w:t xml:space="preserve"> (Lọc thông cao)</w:t>
       </w:r>
     </w:p>
     <w:p>
@@ -3182,28 +3087,26 @@
     </w:p>
     <w:p>
       <w:pPr>
-        <w:rPr>
-          <w:b/>
-          <w:bCs/>
-          <w:sz w:val="32"/>
-          <w:szCs w:val="32"/>
-          <w:lang w:val="en-US"/>
-        </w:rPr>
-      </w:pPr>
-      <w:r>
-        <w:rPr>
-          <w:b/>
-          <w:bCs/>
-          <w:sz w:val="32"/>
-          <w:szCs w:val="32"/>
-          <w:lang w:val="en-US"/>
-        </w:rPr>
+        <w:pStyle w:val="Heading1"/>
+      </w:pPr>
+      <w:r>
+        <w:t xml:space="preserve">Chương 3: </w:t>
+      </w:r>
+      <w:r>
         <w:t>Khôi phục ảnh</w:t>
       </w:r>
     </w:p>
     <w:p>
       <w:pPr>
-        <w:pStyle w:val="ListBullet"/>
+        <w:pStyle w:val="Heading2"/>
+      </w:pPr>
+      <w:r>
+        <w:t>Bài 6:</w:t>
+      </w:r>
+    </w:p>
+    <w:p>
+      <w:pPr>
+        <w:pStyle w:val="Heading3"/>
         <w:rPr>
           <w:lang w:val="en-US"/>
         </w:rPr>
@@ -3221,24 +3124,7 @@
         <w:rPr>
           <w:lang w:val="en-US"/>
         </w:rPr>
-        <w:t xml:space="preserve"> Làm mịn đơn giản, làm mờ ảnh để loại nhiễu.</w:t>
-      </w:r>
-    </w:p>
-    <w:p>
-      <w:pPr>
-        <w:pStyle w:val="ListBullet"/>
-        <w:rPr>
-          <w:lang w:val="en-US"/>
-        </w:rPr>
-      </w:pPr>
-      <w:r>
-        <w:t>Lọc trung bình Harmonic</w:t>
-      </w:r>
-      <w:r>
-        <w:rPr>
-          <w:lang w:val="en-US"/>
-        </w:rPr>
-        <w:t>: Làm việc tốt với nhiễu muối và nhiễu Gaussian, không tốt với nhiễu hạt tiêu.</w:t>
+        <w:t xml:space="preserve"> </w:t>
       </w:r>
     </w:p>
     <w:p>
@@ -3253,6 +3139,29 @@
           <w:lang w:val="en-US"/>
         </w:rPr>
       </w:pPr>
+      <w:r>
+        <w:rPr>
+          <w:lang w:val="en-US"/>
+        </w:rPr>
+        <w:t>Làm mịn đơn giản, làm mờ ảnh để loại nhiễu.</w:t>
+      </w:r>
+    </w:p>
+    <w:p>
+      <w:pPr>
+        <w:pStyle w:val="Heading3"/>
+        <w:rPr>
+          <w:lang w:val="en-US"/>
+        </w:rPr>
+      </w:pPr>
+      <w:r>
+        <w:t>Lọc trung bình Harmonic</w:t>
+      </w:r>
+      <w:r>
+        <w:rPr>
+          <w:lang w:val="en-US"/>
+        </w:rPr>
+        <w:t xml:space="preserve">: </w:t>
+      </w:r>
     </w:p>
     <w:p>
       <w:pPr>
@@ -3262,13 +3171,44 @@
           <w:numId w:val="0"/>
         </w:numPr>
         <w:ind w:left="360"/>
+        <w:rPr>
+          <w:lang w:val="en-US"/>
+        </w:rPr>
+      </w:pPr>
+      <w:r>
+        <w:rPr>
+          <w:lang w:val="en-US"/>
+        </w:rPr>
+        <w:t>Làm việc tốt với nhiễu muối và nhiễu Gaussian, không tốt với nhiễu hạt tiêu.</w:t>
+      </w:r>
+    </w:p>
+    <w:p>
+      <w:pPr>
+        <w:pStyle w:val="ListBullet"/>
+        <w:numPr>
+          <w:ilvl w:val="0"/>
+          <w:numId w:val="0"/>
+        </w:numPr>
+        <w:ind w:left="360"/>
+        <w:rPr>
+          <w:lang w:val="en-US"/>
+        </w:rPr>
+      </w:pPr>
+    </w:p>
+    <w:p>
+      <w:pPr>
+        <w:pStyle w:val="ListBullet"/>
+        <w:numPr>
+          <w:ilvl w:val="0"/>
+          <w:numId w:val="0"/>
+        </w:numPr>
+        <w:ind w:left="360"/>
       </w:pPr>
       <w:r>
         <w:rPr>
           <w:noProof/>
           <w:lang w:val="en-US"/>
         </w:rPr>
-        <w:lastRenderedPageBreak/>
         <w:drawing>
           <wp:inline distT="0" distB="0" distL="0" distR="0" wp14:anchorId="56BCC980" wp14:editId="2C4E812F">
             <wp:extent cx="2072640" cy="845820"/>
@@ -3308,14 +3248,10 @@
     </w:p>
     <w:p>
       <w:pPr>
-        <w:pStyle w:val="ListParagraph"/>
-        <w:numPr>
-          <w:ilvl w:val="0"/>
-          <w:numId w:val="9"/>
-        </w:numPr>
-        <w:ind w:left="360"/>
-      </w:pPr>
-      <w:r>
+        <w:pStyle w:val="Heading3"/>
+      </w:pPr>
+      <w:r>
+        <w:lastRenderedPageBreak/>
         <w:t>Lọc trung bình ContraHarmonic</w:t>
       </w:r>
       <w:r>
@@ -3431,19 +3367,16 @@
     </w:p>
     <w:p>
       <w:pPr>
-        <w:rPr>
-          <w:b/>
-          <w:bCs/>
-          <w:lang w:val="en-US"/>
-        </w:rPr>
-      </w:pPr>
-      <w:r>
-        <w:rPr>
-          <w:b/>
-          <w:bCs/>
-          <w:lang w:val="en-US"/>
-        </w:rPr>
-        <w:t>Bộ lọc thích nghi:</w:t>
+        <w:pStyle w:val="Heading3"/>
+        <w:rPr>
+          <w:lang w:val="en-US"/>
+        </w:rPr>
+      </w:pPr>
+      <w:r>
+        <w:rPr>
+          <w:lang w:val="en-US"/>
+        </w:rPr>
+        <w:t>Bộ lọc thích nghi</w:t>
       </w:r>
     </w:p>
     <w:p>
@@ -3496,31 +3429,43 @@
     </w:p>
     <w:p>
       <w:pPr>
-        <w:rPr>
-          <w:b/>
-          <w:bCs/>
-          <w:sz w:val="32"/>
-          <w:szCs w:val="32"/>
-          <w:lang w:val="en-US"/>
-        </w:rPr>
-      </w:pPr>
-    </w:p>
-    <w:p>
-      <w:pPr>
-        <w:rPr>
-          <w:b/>
-          <w:bCs/>
-          <w:sz w:val="32"/>
-          <w:szCs w:val="32"/>
-          <w:lang w:val="en-US"/>
-        </w:rPr>
-      </w:pPr>
-      <w:r>
-        <w:rPr>
-          <w:b/>
-          <w:bCs/>
-          <w:sz w:val="32"/>
-          <w:szCs w:val="32"/>
+        <w:pStyle w:val="Heading3"/>
+        <w:rPr>
+          <w:lang w:val="en-US"/>
+        </w:rPr>
+      </w:pPr>
+      <w:r>
+        <w:rPr>
+          <w:lang w:val="en-US"/>
+        </w:rPr>
+        <w:t>Còn nữa….</w:t>
+      </w:r>
+    </w:p>
+    <w:p>
+      <w:pPr>
+        <w:pStyle w:val="Heading1"/>
+      </w:pPr>
+      <w:r>
+        <w:t>Chương 4 (Bài 7): Phép biến đổi</w:t>
+      </w:r>
+    </w:p>
+    <w:p>
+      <w:pPr>
+        <w:pStyle w:val="Heading2"/>
+      </w:pPr>
+      <w:r>
+        <w:t>Biến đổi hình thái học</w:t>
+      </w:r>
+    </w:p>
+    <w:p>
+      <w:pPr>
+        <w:pStyle w:val="Heading3"/>
+        <w:rPr>
+          <w:lang w:val="en-US"/>
+        </w:rPr>
+      </w:pPr>
+      <w:r>
+        <w:rPr>
           <w:lang w:val="en-US"/>
         </w:rPr>
         <w:t>Phép dãn</w:t>
@@ -3558,41 +3503,32 @@
         <w:rPr>
           <w:rFonts w:cs="Times New Roman"/>
         </w:rPr>
+        <w:t>Trong ảnh nhị phân, tại một điểm cần xét, giá trị đầu ra sẽ là 1 nếu có ít nhất một điểm trong cấu trúc (Structuring Element) nằm trong vùng lân cận của điểm đó.</w:t>
+      </w:r>
+    </w:p>
+    <w:p>
+      <w:pPr>
+        <w:rPr>
+          <w:rFonts w:cs="Times New Roman"/>
+        </w:rPr>
+      </w:pPr>
+      <w:r>
+        <w:rPr>
+          <w:rFonts w:cs="Times New Roman"/>
+        </w:rPr>
         <w:lastRenderedPageBreak/>
-        <w:t>Trong ảnh nhị phân, tại một điểm cần xét, giá trị đầu ra sẽ là 1 nếu có ít nhất một điểm trong cấu trúc (Structuring Element) nằm trong vùng lân cận của điểm đó.</w:t>
-      </w:r>
-    </w:p>
-    <w:p>
-      <w:pPr>
-        <w:rPr>
-          <w:rFonts w:cs="Times New Roman"/>
-        </w:rPr>
-      </w:pPr>
-      <w:r>
-        <w:rPr>
-          <w:rFonts w:cs="Times New Roman"/>
-        </w:rPr>
         <w:t>Nếu không có điểm nào trong cấu trúc, giá trị đầu ra sẽ là 0.</w:t>
       </w:r>
     </w:p>
     <w:p>
       <w:pPr>
-        <w:rPr>
-          <w:rFonts w:cs="Times New Roman"/>
-          <w:b/>
-          <w:bCs/>
-          <w:sz w:val="32"/>
-          <w:szCs w:val="32"/>
-          <w:lang w:val="en-US"/>
-        </w:rPr>
-      </w:pPr>
-      <w:r>
-        <w:rPr>
-          <w:rFonts w:cs="Times New Roman"/>
-          <w:b/>
-          <w:bCs/>
-          <w:sz w:val="32"/>
-          <w:szCs w:val="32"/>
+        <w:pStyle w:val="Heading3"/>
+        <w:rPr>
+          <w:lang w:val="en-US"/>
+        </w:rPr>
+      </w:pPr>
+      <w:r>
+        <w:rPr>
           <w:lang w:val="en-US"/>
         </w:rPr>
         <w:t>Phép co</w:t>
@@ -3670,48 +3606,28 @@
     </w:p>
     <w:p>
       <w:pPr>
-        <w:rPr>
-          <w:b/>
-          <w:bCs/>
-          <w:sz w:val="32"/>
-          <w:szCs w:val="32"/>
-          <w:lang w:val="en-US"/>
-        </w:rPr>
-      </w:pPr>
-    </w:p>
-    <w:p>
-      <w:pPr>
-        <w:rPr>
-          <w:b/>
-          <w:bCs/>
-          <w:sz w:val="32"/>
-          <w:szCs w:val="32"/>
-        </w:rPr>
-      </w:pPr>
-      <w:r>
-        <w:rPr>
-          <w:b/>
-          <w:bCs/>
-          <w:sz w:val="32"/>
-          <w:szCs w:val="32"/>
-        </w:rPr>
-        <w:t>Phân vùng ảnh</w:t>
-      </w:r>
-    </w:p>
-    <w:p>
-      <w:pPr>
-        <w:rPr>
-          <w:b/>
-          <w:bCs/>
-          <w:szCs w:val="26"/>
-        </w:rPr>
-      </w:pPr>
-      <w:r>
-        <w:rPr>
-          <w:b/>
-          <w:bCs/>
-          <w:szCs w:val="26"/>
-        </w:rPr>
+        <w:pStyle w:val="Heading1"/>
+      </w:pPr>
+      <w:r>
+        <w:t>Chương 5: Phân vùng ảnh</w:t>
+      </w:r>
+    </w:p>
+    <w:p>
+      <w:pPr>
+        <w:pStyle w:val="Heading2"/>
+      </w:pPr>
+      <w:r>
+        <w:t xml:space="preserve">Bài 8: </w:t>
+      </w:r>
+      <w:r>
+        <w:t>kỹ thuật cắt ngưỡng</w:t>
+      </w:r>
+    </w:p>
+    <w:p>
+      <w:pPr>
+        <w:pStyle w:val="Heading3"/>
+      </w:pPr>
+      <w:r>
         <w:t>Thuật toán tìm Ngưỡng toàn cục cơ bản</w:t>
       </w:r>
     </w:p>
@@ -3869,21 +3785,7 @@
           <w:szCs w:val="26"/>
           <w:lang w:val="en-US"/>
         </w:rPr>
-        <w:t xml:space="preserve"> chứa các pixel có mức xám </w:t>
-      </w:r>
-      <w:r>
-        <w:rPr>
-          <w:szCs w:val="26"/>
-          <w:lang w:val="en-US"/>
-        </w:rPr>
-        <w:t>&lt;</w:t>
-      </w:r>
-      <w:r>
-        <w:rPr>
-          <w:szCs w:val="26"/>
-          <w:lang w:val="en-US"/>
-        </w:rPr>
-        <w:t xml:space="preserve"> T</w:t>
+        <w:t xml:space="preserve"> chứa các pixel có mức xám &lt; T</w:t>
       </w:r>
       <w:r>
         <w:rPr>
@@ -4045,27 +3947,16 @@
     </w:p>
     <w:p>
       <w:pPr>
-        <w:rPr>
-          <w:b/>
-          <w:bCs/>
-          <w:szCs w:val="26"/>
-          <w:lang w:val="en-US"/>
-        </w:rPr>
-      </w:pPr>
-      <w:r>
-        <w:rPr>
-          <w:b/>
-          <w:bCs/>
-          <w:szCs w:val="26"/>
-        </w:rPr>
-        <w:lastRenderedPageBreak/>
+        <w:pStyle w:val="Heading3"/>
+        <w:rPr>
+          <w:lang w:val="en-US"/>
+        </w:rPr>
+      </w:pPr>
+      <w:r>
         <w:t xml:space="preserve">Thuật toán tìm Ngưỡng </w:t>
       </w:r>
       <w:r>
         <w:rPr>
-          <w:b/>
-          <w:bCs/>
-          <w:szCs w:val="26"/>
           <w:lang w:val="en-US"/>
         </w:rPr>
         <w:t>Otsu</w:t>
@@ -4111,6 +4002,7 @@
           <w:szCs w:val="26"/>
           <w:lang w:val="en-US"/>
         </w:rPr>
+        <w:lastRenderedPageBreak/>
         <w:t xml:space="preserve">Vùng 0 (Background): </w:t>
       </w:r>
       <w:r>
@@ -4155,43 +4047,21 @@
           <w:szCs w:val="26"/>
           <w:lang w:val="en-US"/>
         </w:rPr>
-        <w:t xml:space="preserve">): </w:t>
-      </w:r>
-      <w:r>
-        <w:rPr>
-          <w:rFonts w:cs="Times New Roman"/>
-          <w:szCs w:val="26"/>
-          <w:lang w:val="en-US"/>
-        </w:rPr>
-        <w:t xml:space="preserve">là vùng chứa tất cả các pixel có giá trị xám </w:t>
-      </w:r>
-      <w:r>
-        <w:rPr>
-          <w:rFonts w:cs="Times New Roman"/>
-          <w:szCs w:val="26"/>
-          <w:lang w:val="en-US"/>
-        </w:rPr>
-        <w:t>[T,..L-1]</w:t>
-      </w:r>
-    </w:p>
-    <w:p>
-      <w:pPr>
-        <w:rPr>
-          <w:b/>
-          <w:bCs/>
-        </w:rPr>
-      </w:pPr>
-      <w:r>
-        <w:rPr>
-          <w:b/>
-          <w:bCs/>
-        </w:rPr>
+        <w:t>): là vùng chứa tất cả các pixel có giá trị xám [T,..L-1]</w:t>
+      </w:r>
+    </w:p>
+    <w:p>
+      <w:pPr>
+        <w:pStyle w:val="Heading4"/>
+      </w:pPr>
+      <w:r>
         <w:t>Tính trọng số weight ω(t) và giá trị trung bình Mean μ(t) cho mỗi vùng</w:t>
       </w:r>
     </w:p>
     <w:p>
       <w:r>
         <w:rPr>
+          <w:noProof/>
           <w:lang w:val="en-US"/>
         </w:rPr>
         <w:drawing>
@@ -4246,6 +4116,7 @@
       <w:r>
         <w:rPr>
           <w:rFonts w:cs="Times New Roman"/>
+          <w:noProof/>
         </w:rPr>
         <w:drawing>
           <wp:inline distT="0" distB="0" distL="0" distR="0" wp14:anchorId="69599B3E" wp14:editId="6FEF62BB">
@@ -4286,6 +4157,26 @@
     </w:p>
     <w:p>
       <w:pPr>
+        <w:pStyle w:val="Heading4"/>
+        <w:rPr>
+          <w:lang w:val="en-US"/>
+        </w:rPr>
+      </w:pPr>
+      <w:r>
+        <w:rPr>
+          <w:lang w:val="en-US"/>
+        </w:rPr>
+        <w:t>Tìm phương sai</w:t>
+      </w:r>
+      <w:r>
+        <w:rPr>
+          <w:lang w:val="en-US"/>
+        </w:rPr>
+        <w:t>:</w:t>
+      </w:r>
+    </w:p>
+    <w:p>
+      <w:pPr>
         <w:rPr>
           <w:rFonts w:cs="Times New Roman"/>
           <w:b/>
@@ -4298,34 +4189,7 @@
           <w:rFonts w:cs="Times New Roman"/>
           <w:b/>
           <w:bCs/>
-          <w:lang w:val="en-US"/>
-        </w:rPr>
-        <w:t>Tìm phương sai</w:t>
-      </w:r>
-      <w:r>
-        <w:rPr>
-          <w:rFonts w:cs="Times New Roman"/>
-          <w:b/>
-          <w:bCs/>
-          <w:lang w:val="en-US"/>
-        </w:rPr>
-        <w:t>:</w:t>
-      </w:r>
-    </w:p>
-    <w:p>
-      <w:pPr>
-        <w:rPr>
-          <w:rFonts w:cs="Times New Roman"/>
-          <w:b/>
-          <w:bCs/>
-          <w:lang w:val="en-US"/>
-        </w:rPr>
-      </w:pPr>
-      <w:r>
-        <w:rPr>
-          <w:rFonts w:cs="Times New Roman"/>
-          <w:b/>
-          <w:bCs/>
+          <w:noProof/>
           <w:lang w:val="en-US"/>
         </w:rPr>
         <w:drawing>
@@ -4386,36 +4250,33 @@
     </w:p>
     <w:p>
       <w:pPr>
-        <w:rPr>
+        <w:pStyle w:val="Heading1"/>
+      </w:pPr>
+      <w:r>
+        <w:t xml:space="preserve">Chương 6 (Bài 10): </w:t>
+      </w:r>
+      <w:r>
+        <w:t>Kỹ thuật trích rút đặc trưng</w:t>
+      </w:r>
+    </w:p>
+    <w:p>
+      <w:pPr>
+        <w:pStyle w:val="Heading2"/>
+        <w:rPr>
+          <w:b w:val="0"/>
+          <w:bCs/>
+        </w:rPr>
+      </w:pPr>
+      <w:r>
+        <w:rPr>
+          <w:rStyle w:val="Heading2Char"/>
           <w:b/>
           <w:bCs/>
-          <w:sz w:val="32"/>
-          <w:szCs w:val="32"/>
-          <w:lang w:val="en-US"/>
-        </w:rPr>
-      </w:pPr>
-      <w:r>
-        <w:rPr>
-          <w:b/>
-          <w:bCs/>
-          <w:sz w:val="32"/>
-          <w:szCs w:val="32"/>
-        </w:rPr>
-        <w:t>Kỹ thuật trích rút đặc trưng</w:t>
-      </w:r>
-    </w:p>
-    <w:p>
-      <w:r>
-        <w:rPr>
-          <w:b/>
-          <w:bCs/>
-          <w:lang w:val="en-US"/>
-        </w:rPr>
-        <w:t>HoG:</w:t>
-      </w:r>
-      <w:r>
-        <w:t xml:space="preserve"> </w:t>
-      </w:r>
+        </w:rPr>
+        <w:t>HoG</w:t>
+      </w:r>
+    </w:p>
+    <w:p>
       <w:r>
         <w:t xml:space="preserve">Thuật toán này sẽ tạo ra các bộ mô tả đặc trưng (feature descriptor) nhằm mục đích phát hiện vật thể (object detection). </w:t>
       </w:r>
@@ -11844,7 +11705,7 @@
     <w:autoRedefine/>
     <w:uiPriority w:val="9"/>
     <w:qFormat/>
-    <w:rsid w:val="005B4C36"/>
+    <w:rsid w:val="00CC5B82"/>
     <w:pPr>
       <w:keepNext/>
       <w:keepLines/>
@@ -11857,11 +11718,79 @@
       <w:color w:val="000000" w:themeColor="text1"/>
       <w:sz w:val="32"/>
       <w:szCs w:val="32"/>
+      <w:lang w:val="en-US"/>
+    </w:rPr>
+  </w:style>
+  <w:style w:type="paragraph" w:styleId="Heading2">
+    <w:name w:val="heading 2"/>
+    <w:basedOn w:val="Normal"/>
+    <w:next w:val="Normal"/>
+    <w:link w:val="Heading2Char"/>
+    <w:uiPriority w:val="9"/>
+    <w:unhideWhenUsed/>
+    <w:qFormat/>
+    <w:rsid w:val="00CC5B82"/>
+    <w:pPr>
+      <w:keepNext/>
+      <w:keepLines/>
+      <w:spacing w:before="40" w:after="0"/>
+      <w:outlineLvl w:val="1"/>
+    </w:pPr>
+    <w:rPr>
+      <w:rFonts w:eastAsiaTheme="majorEastAsia" w:cstheme="majorBidi"/>
+      <w:b/>
+      <w:color w:val="000000" w:themeColor="text1"/>
+      <w:szCs w:val="26"/>
+    </w:rPr>
+  </w:style>
+  <w:style w:type="paragraph" w:styleId="Heading3">
+    <w:name w:val="heading 3"/>
+    <w:basedOn w:val="Normal"/>
+    <w:next w:val="Normal"/>
+    <w:link w:val="Heading3Char"/>
+    <w:uiPriority w:val="9"/>
+    <w:unhideWhenUsed/>
+    <w:qFormat/>
+    <w:rsid w:val="00EA2240"/>
+    <w:pPr>
+      <w:keepNext/>
+      <w:keepLines/>
+      <w:spacing w:before="40" w:after="0"/>
+      <w:outlineLvl w:val="2"/>
+    </w:pPr>
+    <w:rPr>
+      <w:rFonts w:eastAsiaTheme="majorEastAsia" w:cstheme="majorBidi"/>
+      <w:b/>
+      <w:color w:val="000000" w:themeColor="text1"/>
+      <w:szCs w:val="24"/>
+    </w:rPr>
+  </w:style>
+  <w:style w:type="paragraph" w:styleId="Heading4">
+    <w:name w:val="heading 4"/>
+    <w:basedOn w:val="Normal"/>
+    <w:next w:val="Normal"/>
+    <w:link w:val="Heading4Char"/>
+    <w:uiPriority w:val="9"/>
+    <w:unhideWhenUsed/>
+    <w:qFormat/>
+    <w:rsid w:val="00EA2240"/>
+    <w:pPr>
+      <w:keepNext/>
+      <w:keepLines/>
+      <w:spacing w:before="40" w:after="0"/>
+      <w:outlineLvl w:val="3"/>
+    </w:pPr>
+    <w:rPr>
+      <w:rFonts w:eastAsiaTheme="majorEastAsia" w:cstheme="majorBidi"/>
+      <w:b/>
+      <w:iCs/>
+      <w:color w:val="000000" w:themeColor="text1"/>
     </w:rPr>
   </w:style>
   <w:style w:type="character" w:default="1" w:styleId="DefaultParagraphFont">
     <w:name w:val="Default Paragraph Font"/>
     <w:uiPriority w:val="1"/>
+    <w:semiHidden/>
     <w:unhideWhenUsed/>
   </w:style>
   <w:style w:type="table" w:default="1" w:styleId="TableNormal">
@@ -11890,13 +11819,14 @@
     <w:basedOn w:val="DefaultParagraphFont"/>
     <w:link w:val="Heading1"/>
     <w:uiPriority w:val="9"/>
-    <w:rsid w:val="005B4C36"/>
+    <w:rsid w:val="00CC5B82"/>
     <w:rPr>
       <w:rFonts w:ascii="Times New Roman" w:eastAsiaTheme="majorEastAsia" w:hAnsi="Times New Roman" w:cstheme="majorBidi"/>
       <w:b/>
       <w:color w:val="000000" w:themeColor="text1"/>
       <w:sz w:val="32"/>
       <w:szCs w:val="32"/>
+      <w:lang w:val="en-US"/>
     </w:rPr>
   </w:style>
   <w:style w:type="paragraph" w:styleId="NoSpacing">
@@ -12068,6 +11998,82 @@
     <w:rPr>
       <w:b/>
       <w:bCs/>
+    </w:rPr>
+  </w:style>
+  <w:style w:type="paragraph" w:styleId="Title">
+    <w:name w:val="Title"/>
+    <w:basedOn w:val="Normal"/>
+    <w:next w:val="Normal"/>
+    <w:link w:val="TitleChar"/>
+    <w:uiPriority w:val="10"/>
+    <w:qFormat/>
+    <w:rsid w:val="00CC5B82"/>
+    <w:pPr>
+      <w:spacing w:before="0" w:after="0" w:line="240" w:lineRule="auto"/>
+      <w:contextualSpacing/>
+    </w:pPr>
+    <w:rPr>
+      <w:rFonts w:asciiTheme="majorHAnsi" w:eastAsiaTheme="majorEastAsia" w:hAnsiTheme="majorHAnsi" w:cstheme="majorBidi"/>
+      <w:spacing w:val="-10"/>
+      <w:kern w:val="28"/>
+      <w:sz w:val="56"/>
+      <w:szCs w:val="56"/>
+    </w:rPr>
+  </w:style>
+  <w:style w:type="character" w:customStyle="1" w:styleId="TitleChar">
+    <w:name w:val="Title Char"/>
+    <w:basedOn w:val="DefaultParagraphFont"/>
+    <w:link w:val="Title"/>
+    <w:uiPriority w:val="10"/>
+    <w:rsid w:val="00CC5B82"/>
+    <w:rPr>
+      <w:rFonts w:asciiTheme="majorHAnsi" w:eastAsiaTheme="majorEastAsia" w:hAnsiTheme="majorHAnsi" w:cstheme="majorBidi"/>
+      <w:spacing w:val="-10"/>
+      <w:kern w:val="28"/>
+      <w:sz w:val="56"/>
+      <w:szCs w:val="56"/>
+    </w:rPr>
+  </w:style>
+  <w:style w:type="character" w:customStyle="1" w:styleId="Heading2Char">
+    <w:name w:val="Heading 2 Char"/>
+    <w:basedOn w:val="DefaultParagraphFont"/>
+    <w:link w:val="Heading2"/>
+    <w:uiPriority w:val="9"/>
+    <w:rsid w:val="00CC5B82"/>
+    <w:rPr>
+      <w:rFonts w:ascii="Times New Roman" w:eastAsiaTheme="majorEastAsia" w:hAnsi="Times New Roman" w:cstheme="majorBidi"/>
+      <w:b/>
+      <w:color w:val="000000" w:themeColor="text1"/>
+      <w:sz w:val="26"/>
+      <w:szCs w:val="26"/>
+    </w:rPr>
+  </w:style>
+  <w:style w:type="character" w:customStyle="1" w:styleId="Heading3Char">
+    <w:name w:val="Heading 3 Char"/>
+    <w:basedOn w:val="DefaultParagraphFont"/>
+    <w:link w:val="Heading3"/>
+    <w:uiPriority w:val="9"/>
+    <w:rsid w:val="00EA2240"/>
+    <w:rPr>
+      <w:rFonts w:ascii="Times New Roman" w:eastAsiaTheme="majorEastAsia" w:hAnsi="Times New Roman" w:cstheme="majorBidi"/>
+      <w:b/>
+      <w:color w:val="000000" w:themeColor="text1"/>
+      <w:sz w:val="26"/>
+      <w:szCs w:val="24"/>
+    </w:rPr>
+  </w:style>
+  <w:style w:type="character" w:customStyle="1" w:styleId="Heading4Char">
+    <w:name w:val="Heading 4 Char"/>
+    <w:basedOn w:val="DefaultParagraphFont"/>
+    <w:link w:val="Heading4"/>
+    <w:uiPriority w:val="9"/>
+    <w:rsid w:val="00EA2240"/>
+    <w:rPr>
+      <w:rFonts w:ascii="Times New Roman" w:eastAsiaTheme="majorEastAsia" w:hAnsi="Times New Roman" w:cstheme="majorBidi"/>
+      <w:b/>
+      <w:iCs/>
+      <w:color w:val="000000" w:themeColor="text1"/>
+      <w:sz w:val="26"/>
     </w:rPr>
   </w:style>
 </w:styles>

</xml_diff>